<commit_message>
Changing exception handling text
</commit_message>
<xml_diff>
--- a/Documents/Software Engineering Coursework Report.docx
+++ b/Documents/Software Engineering Coursework Report.docx
@@ -2185,11 +2185,11 @@
         <w:tblLook w:val="04A0" w:firstRow="1" w:lastRow="0" w:firstColumn="1" w:lastColumn="0" w:noHBand="0" w:noVBand="1"/>
       </w:tblPr>
       <w:tblGrid>
-        <w:gridCol w:w="2122"/>
-        <w:gridCol w:w="1484"/>
-        <w:gridCol w:w="1803"/>
-        <w:gridCol w:w="1803"/>
-        <w:gridCol w:w="1804"/>
+        <w:gridCol w:w="3588"/>
+        <w:gridCol w:w="1237"/>
+        <w:gridCol w:w="1355"/>
+        <w:gridCol w:w="1568"/>
+        <w:gridCol w:w="1268"/>
       </w:tblGrid>
       <w:tr>
         <w:tc>
@@ -2348,6 +2348,879 @@
             <w:r>
               <w:t>N/A</w:t>
             </w:r>
+          </w:p>
+        </w:tc>
+      </w:tr>
+      <w:tr>
+        <w:tc>
+          <w:tcPr>
+            <w:tcW w:w="2122" w:type="dxa"/>
+          </w:tcPr>
+          <w:p>
+            <w:r>
+              <w:t>+32132113213</w:t>
+            </w:r>
+          </w:p>
+          <w:p>
+            <w:r>
+              <w:t>Sender</w:t>
+            </w:r>
+            <w:r>
+              <w:t>Test TextTest</w:t>
+            </w:r>
+          </w:p>
+        </w:tc>
+        <w:tc>
+          <w:tcPr>
+            <w:tcW w:w="1484" w:type="dxa"/>
+          </w:tcPr>
+          <w:p>
+            <w:r>
+              <w:t>Fail</w:t>
+            </w:r>
+          </w:p>
+        </w:tc>
+        <w:tc>
+          <w:tcPr>
+            <w:tcW w:w="1803" w:type="dxa"/>
+          </w:tcPr>
+          <w:p>
+            <w:r>
+              <w:t>Fail</w:t>
+            </w:r>
+          </w:p>
+        </w:tc>
+        <w:tc>
+          <w:tcPr>
+            <w:tcW w:w="1803" w:type="dxa"/>
+          </w:tcPr>
+          <w:p>
+            <w:r>
+              <w:t>Exception is thrown saying header must be length of 10</w:t>
+            </w:r>
+          </w:p>
+        </w:tc>
+        <w:tc>
+          <w:tcPr>
+            <w:tcW w:w="1804" w:type="dxa"/>
+          </w:tcPr>
+          <w:p>
+            <w:r>
+              <w:t>N/A</w:t>
+            </w:r>
+          </w:p>
+        </w:tc>
+      </w:tr>
+      <w:tr>
+        <w:tc>
+          <w:tcPr>
+            <w:tcW w:w="2122" w:type="dxa"/>
+          </w:tcPr>
+          <w:p>
+            <w:r>
+              <w:t>S123</w:t>
+            </w:r>
+          </w:p>
+          <w:p>
+            <w:r>
+              <w:t>+32132113213</w:t>
+            </w:r>
+          </w:p>
+          <w:p>
+            <w:r>
+              <w:t>Sender</w:t>
+            </w:r>
+            <w:r>
+              <w:t>Test TextTest</w:t>
+            </w:r>
+          </w:p>
+          <w:p/>
+        </w:tc>
+        <w:tc>
+          <w:tcPr>
+            <w:tcW w:w="1484" w:type="dxa"/>
+          </w:tcPr>
+          <w:p>
+            <w:r>
+              <w:t>Fail</w:t>
+            </w:r>
+          </w:p>
+        </w:tc>
+        <w:tc>
+          <w:tcPr>
+            <w:tcW w:w="1803" w:type="dxa"/>
+          </w:tcPr>
+          <w:p>
+            <w:r>
+              <w:t>Fail</w:t>
+            </w:r>
+          </w:p>
+        </w:tc>
+        <w:tc>
+          <w:tcPr>
+            <w:tcW w:w="1803" w:type="dxa"/>
+          </w:tcPr>
+          <w:p>
+            <w:r>
+              <w:t>Exception is thrown saying header must be length of 10</w:t>
+            </w:r>
+          </w:p>
+        </w:tc>
+        <w:tc>
+          <w:tcPr>
+            <w:tcW w:w="1804" w:type="dxa"/>
+          </w:tcPr>
+          <w:p>
+            <w:r>
+              <w:t>N/A</w:t>
+            </w:r>
+          </w:p>
+        </w:tc>
+      </w:tr>
+      <w:tr>
+        <w:tc>
+          <w:tcPr>
+            <w:tcW w:w="2122" w:type="dxa"/>
+          </w:tcPr>
+          <w:p>
+            <w:r>
+              <w:t>S123456789</w:t>
+            </w:r>
+          </w:p>
+          <w:p>
+            <w:r>
+              <w:t>+32132113213</w:t>
+            </w:r>
+          </w:p>
+          <w:p>
+            <w:r>
+              <w:t>Sender</w:t>
+            </w:r>
+            <w:r>
+              <w:t>Test TextTest</w:t>
+            </w:r>
+          </w:p>
+        </w:tc>
+        <w:tc>
+          <w:tcPr>
+            <w:tcW w:w="1484" w:type="dxa"/>
+          </w:tcPr>
+          <w:p>
+            <w:r>
+              <w:t>Pass</w:t>
+            </w:r>
+          </w:p>
+        </w:tc>
+        <w:tc>
+          <w:tcPr>
+            <w:tcW w:w="1803" w:type="dxa"/>
+          </w:tcPr>
+          <w:p>
+            <w:r>
+              <w:t>Pass</w:t>
+            </w:r>
+          </w:p>
+        </w:tc>
+        <w:tc>
+          <w:tcPr>
+            <w:tcW w:w="1803" w:type="dxa"/>
+          </w:tcPr>
+          <w:p>
+            <w:r>
+              <w:t xml:space="preserve">All info inputted meets the message requirements </w:t>
+            </w:r>
+          </w:p>
+        </w:tc>
+        <w:tc>
+          <w:tcPr>
+            <w:tcW w:w="1804" w:type="dxa"/>
+          </w:tcPr>
+          <w:p>
+            <w:r>
+              <w:t>N/A</w:t>
+            </w:r>
+          </w:p>
+        </w:tc>
+      </w:tr>
+      <w:tr>
+        <w:tc>
+          <w:tcPr>
+            <w:tcW w:w="2122" w:type="dxa"/>
+          </w:tcPr>
+          <w:p>
+            <w:r>
+              <w:t>S123456789</w:t>
+            </w:r>
+          </w:p>
+          <w:p>
+            <w:r>
+              <w:t>+32132113213</w:t>
+            </w:r>
+          </w:p>
+          <w:p>
+            <w:r>
+              <w:t>Sender</w:t>
+            </w:r>
+            <w:r>
+              <w:t>Test</w:t>
+            </w:r>
+          </w:p>
+          <w:p/>
+        </w:tc>
+        <w:tc>
+          <w:tcPr>
+            <w:tcW w:w="1484" w:type="dxa"/>
+          </w:tcPr>
+          <w:p>
+            <w:r>
+              <w:t xml:space="preserve">Exception should be thrown saying text </w:t>
+            </w:r>
+            <w:r>
+              <w:lastRenderedPageBreak/>
+              <w:t>shouldn’t be empty</w:t>
+            </w:r>
+          </w:p>
+        </w:tc>
+        <w:tc>
+          <w:tcPr>
+            <w:tcW w:w="1803" w:type="dxa"/>
+          </w:tcPr>
+          <w:p>
+            <w:r>
+              <w:lastRenderedPageBreak/>
+              <w:t xml:space="preserve">Exception </w:t>
+            </w:r>
+            <w:r>
+              <w:t>is t</w:t>
+            </w:r>
+            <w:r>
+              <w:t>hrown saying text shouldn’t be empty</w:t>
+            </w:r>
+          </w:p>
+        </w:tc>
+        <w:tc>
+          <w:tcPr>
+            <w:tcW w:w="1803" w:type="dxa"/>
+          </w:tcPr>
+          <w:p>
+            <w:r>
+              <w:t>Exception is thrown saying text cannot be empty</w:t>
+            </w:r>
+          </w:p>
+        </w:tc>
+        <w:tc>
+          <w:tcPr>
+            <w:tcW w:w="1804" w:type="dxa"/>
+          </w:tcPr>
+          <w:p>
+            <w:r>
+              <w:t>N/A</w:t>
+            </w:r>
+          </w:p>
+        </w:tc>
+      </w:tr>
+      <w:tr>
+        <w:tc>
+          <w:tcPr>
+            <w:tcW w:w="2122" w:type="dxa"/>
+          </w:tcPr>
+          <w:p>
+            <w:r>
+              <w:t>S123456789</w:t>
+            </w:r>
+          </w:p>
+          <w:p>
+            <w:r>
+              <w:t>+32132113213</w:t>
+            </w:r>
+          </w:p>
+          <w:p/>
+        </w:tc>
+        <w:tc>
+          <w:tcPr>
+            <w:tcW w:w="1484" w:type="dxa"/>
+          </w:tcPr>
+          <w:p>
+            <w:r>
+              <w:t>Fail</w:t>
+            </w:r>
+          </w:p>
+        </w:tc>
+        <w:tc>
+          <w:tcPr>
+            <w:tcW w:w="1803" w:type="dxa"/>
+          </w:tcPr>
+          <w:p>
+            <w:r>
+              <w:t>Fail</w:t>
+            </w:r>
+          </w:p>
+        </w:tc>
+        <w:tc>
+          <w:tcPr>
+            <w:tcW w:w="1803" w:type="dxa"/>
+          </w:tcPr>
+          <w:p>
+            <w:r>
+              <w:t>Fails due to no sender</w:t>
+            </w:r>
+          </w:p>
+        </w:tc>
+        <w:tc>
+          <w:tcPr>
+            <w:tcW w:w="1804" w:type="dxa"/>
+          </w:tcPr>
+          <w:p>
+            <w:r>
+              <w:t>N/A</w:t>
+            </w:r>
+          </w:p>
+        </w:tc>
+      </w:tr>
+      <w:tr>
+        <w:tc>
+          <w:tcPr>
+            <w:tcW w:w="2122" w:type="dxa"/>
+          </w:tcPr>
+          <w:p>
+            <w:r>
+              <w:t>T</w:t>
+            </w:r>
+            <w:r>
+              <w:t>123456789</w:t>
+            </w:r>
+          </w:p>
+          <w:p>
+            <w:r>
+              <w:t>@SenderTe</w:t>
+            </w:r>
+            <w:r>
+              <w:t>s</w:t>
+            </w:r>
+            <w:r>
+              <w:t xml:space="preserve">t TextTest </w:t>
+            </w:r>
+          </w:p>
+        </w:tc>
+        <w:tc>
+          <w:tcPr>
+            <w:tcW w:w="1484" w:type="dxa"/>
+          </w:tcPr>
+          <w:p>
+            <w:r>
+              <w:t>Pass</w:t>
+            </w:r>
+          </w:p>
+        </w:tc>
+        <w:tc>
+          <w:tcPr>
+            <w:tcW w:w="1803" w:type="dxa"/>
+          </w:tcPr>
+          <w:p>
+            <w:r>
+              <w:t>Pass</w:t>
+            </w:r>
+          </w:p>
+        </w:tc>
+        <w:tc>
+          <w:tcPr>
+            <w:tcW w:w="1803" w:type="dxa"/>
+          </w:tcPr>
+          <w:p>
+            <w:r>
+              <w:t>The header is added to the message list, with the body being displayed below</w:t>
+            </w:r>
+          </w:p>
+        </w:tc>
+        <w:tc>
+          <w:tcPr>
+            <w:tcW w:w="1804" w:type="dxa"/>
+          </w:tcPr>
+          <w:p>
+            <w:r>
+              <w:t>N/A</w:t>
+            </w:r>
+          </w:p>
+        </w:tc>
+      </w:tr>
+      <w:tr>
+        <w:tc>
+          <w:tcPr>
+            <w:tcW w:w="2122" w:type="dxa"/>
+          </w:tcPr>
+          <w:p>
+            <w:r>
+              <w:t>T</w:t>
+            </w:r>
+            <w:r>
+              <w:t>123456789</w:t>
+            </w:r>
+          </w:p>
+          <w:p>
+            <w:r>
+              <w:t>SenderTe</w:t>
+            </w:r>
+            <w:r>
+              <w:t>s</w:t>
+            </w:r>
+            <w:r>
+              <w:t>t</w:t>
+            </w:r>
+          </w:p>
+          <w:p>
+            <w:r>
+              <w:t>TextTest</w:t>
+            </w:r>
+          </w:p>
+        </w:tc>
+        <w:tc>
+          <w:tcPr>
+            <w:tcW w:w="1484" w:type="dxa"/>
+          </w:tcPr>
+          <w:p>
+            <w:r>
+              <w:t>Fail</w:t>
+            </w:r>
+          </w:p>
+        </w:tc>
+        <w:tc>
+          <w:tcPr>
+            <w:tcW w:w="1803" w:type="dxa"/>
+          </w:tcPr>
+          <w:p>
+            <w:r>
+              <w:t>Fail</w:t>
+            </w:r>
+          </w:p>
+        </w:tc>
+        <w:tc>
+          <w:tcPr>
+            <w:tcW w:w="1803" w:type="dxa"/>
+          </w:tcPr>
+          <w:p>
+            <w:r>
+              <w:t>Exception Handle thrown saying that an ‘@’ must be present in sender</w:t>
+            </w:r>
+          </w:p>
+        </w:tc>
+        <w:tc>
+          <w:tcPr>
+            <w:tcW w:w="1804" w:type="dxa"/>
+          </w:tcPr>
+          <w:p>
+            <w:r>
+              <w:t>N/A</w:t>
+            </w:r>
+          </w:p>
+        </w:tc>
+      </w:tr>
+      <w:tr>
+        <w:tc>
+          <w:tcPr>
+            <w:tcW w:w="2122" w:type="dxa"/>
+          </w:tcPr>
+          <w:p>
+            <w:r>
+              <w:t>T</w:t>
+            </w:r>
+            <w:r>
+              <w:t>123456789</w:t>
+            </w:r>
+          </w:p>
+          <w:p>
+            <w:r>
+              <w:t>@SenderText</w:t>
+            </w:r>
+          </w:p>
+          <w:p/>
+          <w:p/>
+        </w:tc>
+        <w:tc>
+          <w:tcPr>
+            <w:tcW w:w="1484" w:type="dxa"/>
+          </w:tcPr>
+          <w:p>
+            <w:r>
+              <w:t>Fail</w:t>
+            </w:r>
+          </w:p>
+        </w:tc>
+        <w:tc>
+          <w:tcPr>
+            <w:tcW w:w="1803" w:type="dxa"/>
+          </w:tcPr>
+          <w:p>
+            <w:r>
+              <w:t>Fail</w:t>
+            </w:r>
+          </w:p>
+        </w:tc>
+        <w:tc>
+          <w:tcPr>
+            <w:tcW w:w="1803" w:type="dxa"/>
+          </w:tcPr>
+          <w:p>
+            <w:r>
+              <w:t>Exception Handle thrown saying</w:t>
+            </w:r>
+            <w:r>
+              <w:t xml:space="preserve"> the text length must be between 1 and 140 chars long</w:t>
+            </w:r>
+          </w:p>
+        </w:tc>
+        <w:tc>
+          <w:tcPr>
+            <w:tcW w:w="1804" w:type="dxa"/>
+          </w:tcPr>
+          <w:p>
+            <w:r>
+              <w:t>N/A</w:t>
+            </w:r>
+          </w:p>
+        </w:tc>
+      </w:tr>
+      <w:tr>
+        <w:tc>
+          <w:tcPr>
+            <w:tcW w:w="2122" w:type="dxa"/>
+          </w:tcPr>
+          <w:p>
+            <w:r>
+              <w:t>T</w:t>
+            </w:r>
+            <w:r>
+              <w:t>123456789</w:t>
+            </w:r>
+          </w:p>
+          <w:p>
+            <w:r>
+              <w:t>@</w:t>
+            </w:r>
+            <w:r>
+              <w:t>SenderTe</w:t>
+            </w:r>
+            <w:r>
+              <w:t>s</w:t>
+            </w:r>
+            <w:r>
+              <w:t>t</w:t>
+            </w:r>
+            <w:r>
+              <w:t xml:space="preserve"> @MentionTest TextTest</w:t>
+            </w:r>
+          </w:p>
+        </w:tc>
+        <w:tc>
+          <w:tcPr>
+            <w:tcW w:w="1484" w:type="dxa"/>
+          </w:tcPr>
+          <w:p>
+            <w:r>
+              <w:t>Pass</w:t>
+            </w:r>
+          </w:p>
+        </w:tc>
+        <w:tc>
+          <w:tcPr>
+            <w:tcW w:w="1803" w:type="dxa"/>
+          </w:tcPr>
+          <w:p>
+            <w:r>
+              <w:t>Pass</w:t>
+            </w:r>
+          </w:p>
+        </w:tc>
+        <w:tc>
+          <w:tcPr>
+            <w:tcW w:w="1803" w:type="dxa"/>
+          </w:tcPr>
+          <w:p>
+            <w:r>
+              <w:t>Displays header, and body as expected. Also displays the mention in the mention list</w:t>
+            </w:r>
+          </w:p>
+        </w:tc>
+        <w:tc>
+          <w:tcPr>
+            <w:tcW w:w="1804" w:type="dxa"/>
+          </w:tcPr>
+          <w:p>
+            <w:r>
+              <w:t>N/A</w:t>
+            </w:r>
+          </w:p>
+        </w:tc>
+      </w:tr>
+      <w:tr>
+        <w:tc>
+          <w:tcPr>
+            <w:tcW w:w="2122" w:type="dxa"/>
+          </w:tcPr>
+          <w:p>
+            <w:r>
+              <w:t>T</w:t>
+            </w:r>
+            <w:r>
+              <w:t>123456789</w:t>
+            </w:r>
+          </w:p>
+          <w:p>
+            <w:r>
+              <w:t>@SenderTest</w:t>
+            </w:r>
+          </w:p>
+          <w:p>
+            <w:r>
+              <w:t>TextTest</w:t>
+            </w:r>
+          </w:p>
+          <w:p>
+            <w:r>
+              <w:t>#TrendTest</w:t>
+            </w:r>
+          </w:p>
+        </w:tc>
+        <w:tc>
+          <w:tcPr>
+            <w:tcW w:w="1484" w:type="dxa"/>
+          </w:tcPr>
+          <w:p>
+            <w:r>
+              <w:t>Pass</w:t>
+            </w:r>
+          </w:p>
+        </w:tc>
+        <w:tc>
+          <w:tcPr>
+            <w:tcW w:w="1803" w:type="dxa"/>
+          </w:tcPr>
+          <w:p>
+            <w:r>
+              <w:t>Pass</w:t>
+            </w:r>
+          </w:p>
+        </w:tc>
+        <w:tc>
+          <w:tcPr>
+            <w:tcW w:w="1803" w:type="dxa"/>
+          </w:tcPr>
+          <w:p>
+            <w:r>
+              <w:t xml:space="preserve">Displays header, and body as expected. </w:t>
+            </w:r>
+            <w:r>
+              <w:t>Also adds the # to the trending list</w:t>
+            </w:r>
+          </w:p>
+        </w:tc>
+        <w:tc>
+          <w:tcPr>
+            <w:tcW w:w="1804" w:type="dxa"/>
+          </w:tcPr>
+          <w:p>
+            <w:r>
+              <w:t>N/A</w:t>
+            </w:r>
+          </w:p>
+        </w:tc>
+      </w:tr>
+      <w:tr>
+        <w:tc>
+          <w:tcPr>
+            <w:tcW w:w="2122" w:type="dxa"/>
+          </w:tcPr>
+          <w:p>
+            <w:r>
+              <w:t>E</w:t>
+            </w:r>
+            <w:r>
+              <w:t>123456789</w:t>
+            </w:r>
+          </w:p>
+          <w:p>
+            <w:r>
+              <w:t>test@email.com,TestSubject,TestTest</w:t>
+            </w:r>
+          </w:p>
+        </w:tc>
+        <w:tc>
+          <w:tcPr>
+            <w:tcW w:w="1484" w:type="dxa"/>
+          </w:tcPr>
+          <w:p>
+            <w:r>
+              <w:t>Pass</w:t>
+            </w:r>
+          </w:p>
+        </w:tc>
+        <w:tc>
+          <w:tcPr>
+            <w:tcW w:w="1803" w:type="dxa"/>
+          </w:tcPr>
+          <w:p>
+            <w:r>
+              <w:t>Pass</w:t>
+            </w:r>
+          </w:p>
+        </w:tc>
+        <w:tc>
+          <w:tcPr>
+            <w:tcW w:w="1803" w:type="dxa"/>
+          </w:tcPr>
+          <w:p>
+            <w:r>
+              <w:t>Displays header, and body as expected.</w:t>
+            </w:r>
+          </w:p>
+        </w:tc>
+        <w:tc>
+          <w:tcPr>
+            <w:tcW w:w="1804" w:type="dxa"/>
+          </w:tcPr>
+          <w:p>
+            <w:r>
+              <w:t>N/A</w:t>
+            </w:r>
+          </w:p>
+        </w:tc>
+      </w:tr>
+      <w:tr>
+        <w:tc>
+          <w:tcPr>
+            <w:tcW w:w="2122" w:type="dxa"/>
+          </w:tcPr>
+          <w:p>
+            <w:r>
+              <w:t>E</w:t>
+            </w:r>
+            <w:r>
+              <w:t>123456789</w:t>
+            </w:r>
+          </w:p>
+          <w:p>
+            <w:r>
+              <w:t>testemail.com,TestSubject,TestTest</w:t>
+            </w:r>
+          </w:p>
+        </w:tc>
+        <w:tc>
+          <w:tcPr>
+            <w:tcW w:w="1484" w:type="dxa"/>
+          </w:tcPr>
+          <w:p>
+            <w:r>
+              <w:t>Fail</w:t>
+            </w:r>
+          </w:p>
+        </w:tc>
+        <w:tc>
+          <w:tcPr>
+            <w:tcW w:w="1803" w:type="dxa"/>
+          </w:tcPr>
+          <w:p>
+            <w:r>
+              <w:t>Fail</w:t>
+            </w:r>
+          </w:p>
+        </w:tc>
+        <w:tc>
+          <w:tcPr>
+            <w:tcW w:w="1803" w:type="dxa"/>
+          </w:tcPr>
+          <w:p>
+            <w:r>
+              <w:t>Exception Handle thrown saying</w:t>
+            </w:r>
+            <w:r>
+              <w:t xml:space="preserve"> the email address is not valid (due to no @)</w:t>
+            </w:r>
+          </w:p>
+        </w:tc>
+        <w:tc>
+          <w:tcPr>
+            <w:tcW w:w="1804" w:type="dxa"/>
+          </w:tcPr>
+          <w:p>
+            <w:r>
+              <w:t>N/A</w:t>
+            </w:r>
+          </w:p>
+        </w:tc>
+      </w:tr>
+      <w:tr>
+        <w:tc>
+          <w:tcPr>
+            <w:tcW w:w="2122" w:type="dxa"/>
+          </w:tcPr>
+          <w:p>
+            <w:r>
+              <w:t>E</w:t>
+            </w:r>
+            <w:r>
+              <w:t>123456789</w:t>
+            </w:r>
+          </w:p>
+          <w:p>
+            <w:r>
+              <w:t>test@email.com,</w:t>
+            </w:r>
+            <w:r>
+              <w:t>,</w:t>
+            </w:r>
+            <w:r>
+              <w:t xml:space="preserve"> </w:t>
+            </w:r>
+            <w:r>
+              <w:t>TestTest</w:t>
+            </w:r>
+          </w:p>
+        </w:tc>
+        <w:tc>
+          <w:tcPr>
+            <w:tcW w:w="1484" w:type="dxa"/>
+          </w:tcPr>
+          <w:p>
+            <w:r>
+              <w:t>Fail</w:t>
+            </w:r>
+          </w:p>
+        </w:tc>
+        <w:tc>
+          <w:tcPr>
+            <w:tcW w:w="1803" w:type="dxa"/>
+          </w:tcPr>
+          <w:p>
+            <w:r>
+              <w:t>Fail</w:t>
+            </w:r>
+          </w:p>
+        </w:tc>
+        <w:tc>
+          <w:tcPr>
+            <w:tcW w:w="1803" w:type="dxa"/>
+          </w:tcPr>
+          <w:p>
+            <w:r>
+              <w:t>Exception Handle thrown saying</w:t>
+            </w:r>
+            <w:r>
+              <w:t xml:space="preserve"> the </w:t>
+            </w:r>
+            <w:r>
+              <w:lastRenderedPageBreak/>
+              <w:t>Subject length must be between 1 and 20</w:t>
+            </w:r>
+          </w:p>
+        </w:tc>
+        <w:tc>
+          <w:tcPr>
+            <w:tcW w:w="1804" w:type="dxa"/>
+          </w:tcPr>
+          <w:p>
+            <w:r>
+              <w:lastRenderedPageBreak/>
+              <w:t>N/A</w:t>
+            </w:r>
             <w:bookmarkStart w:id="6" w:name="_GoBack"/>
             <w:bookmarkEnd w:id="6"/>
           </w:p>
@@ -2358,59 +3231,31 @@
           <w:tcPr>
             <w:tcW w:w="2122" w:type="dxa"/>
           </w:tcPr>
-          <w:p>
-            <w:r>
-              <w:t>+32132113213</w:t>
-            </w:r>
-          </w:p>
-          <w:p>
-            <w:r>
-              <w:t>Sender</w:t>
-            </w:r>
-            <w:r>
-              <w:t>Test TextTest</w:t>
-            </w:r>
-          </w:p>
+          <w:p/>
         </w:tc>
         <w:tc>
           <w:tcPr>
             <w:tcW w:w="1484" w:type="dxa"/>
           </w:tcPr>
-          <w:p>
-            <w:r>
-              <w:t>Fail</w:t>
-            </w:r>
-          </w:p>
+          <w:p/>
         </w:tc>
         <w:tc>
           <w:tcPr>
             <w:tcW w:w="1803" w:type="dxa"/>
           </w:tcPr>
-          <w:p>
-            <w:r>
-              <w:t>Fail</w:t>
-            </w:r>
-          </w:p>
+          <w:p/>
         </w:tc>
         <w:tc>
           <w:tcPr>
             <w:tcW w:w="1803" w:type="dxa"/>
           </w:tcPr>
-          <w:p>
-            <w:r>
-              <w:t>Exception is thrown saying header must be length of 10</w:t>
-            </w:r>
-          </w:p>
+          <w:p/>
         </w:tc>
         <w:tc>
           <w:tcPr>
             <w:tcW w:w="1804" w:type="dxa"/>
           </w:tcPr>
-          <w:p>
-            <w:r>
-              <w:t>N/A</w:t>
-            </w:r>
-          </w:p>
+          <w:p/>
         </w:tc>
       </w:tr>
       <w:tr>
@@ -2418,407 +3263,6 @@
           <w:tcPr>
             <w:tcW w:w="2122" w:type="dxa"/>
           </w:tcPr>
-          <w:p>
-            <w:r>
-              <w:t>S123</w:t>
-            </w:r>
-          </w:p>
-          <w:p>
-            <w:r>
-              <w:t>+32132113213</w:t>
-            </w:r>
-          </w:p>
-          <w:p>
-            <w:r>
-              <w:t>Sender</w:t>
-            </w:r>
-            <w:r>
-              <w:t>Test TextTest</w:t>
-            </w:r>
-          </w:p>
-          <w:p/>
-        </w:tc>
-        <w:tc>
-          <w:tcPr>
-            <w:tcW w:w="1484" w:type="dxa"/>
-          </w:tcPr>
-          <w:p>
-            <w:r>
-              <w:t>Fail</w:t>
-            </w:r>
-          </w:p>
-        </w:tc>
-        <w:tc>
-          <w:tcPr>
-            <w:tcW w:w="1803" w:type="dxa"/>
-          </w:tcPr>
-          <w:p>
-            <w:r>
-              <w:t>Fail</w:t>
-            </w:r>
-          </w:p>
-        </w:tc>
-        <w:tc>
-          <w:tcPr>
-            <w:tcW w:w="1803" w:type="dxa"/>
-          </w:tcPr>
-          <w:p>
-            <w:r>
-              <w:t>Exception is thrown saying header must be length of 10</w:t>
-            </w:r>
-          </w:p>
-        </w:tc>
-        <w:tc>
-          <w:tcPr>
-            <w:tcW w:w="1804" w:type="dxa"/>
-          </w:tcPr>
-          <w:p>
-            <w:r>
-              <w:t>N/A</w:t>
-            </w:r>
-          </w:p>
-        </w:tc>
-      </w:tr>
-      <w:tr>
-        <w:tc>
-          <w:tcPr>
-            <w:tcW w:w="2122" w:type="dxa"/>
-          </w:tcPr>
-          <w:p>
-            <w:r>
-              <w:t>S123456789</w:t>
-            </w:r>
-          </w:p>
-          <w:p>
-            <w:r>
-              <w:t>+32132113213</w:t>
-            </w:r>
-          </w:p>
-          <w:p>
-            <w:r>
-              <w:t>Sender</w:t>
-            </w:r>
-            <w:r>
-              <w:t>Test TextTest</w:t>
-            </w:r>
-          </w:p>
-        </w:tc>
-        <w:tc>
-          <w:tcPr>
-            <w:tcW w:w="1484" w:type="dxa"/>
-          </w:tcPr>
-          <w:p>
-            <w:r>
-              <w:t>Pass</w:t>
-            </w:r>
-          </w:p>
-        </w:tc>
-        <w:tc>
-          <w:tcPr>
-            <w:tcW w:w="1803" w:type="dxa"/>
-          </w:tcPr>
-          <w:p>
-            <w:r>
-              <w:t>Pass</w:t>
-            </w:r>
-          </w:p>
-        </w:tc>
-        <w:tc>
-          <w:tcPr>
-            <w:tcW w:w="1803" w:type="dxa"/>
-          </w:tcPr>
-          <w:p>
-            <w:r>
-              <w:t xml:space="preserve">All info inputted meets the message requirements </w:t>
-            </w:r>
-          </w:p>
-        </w:tc>
-        <w:tc>
-          <w:tcPr>
-            <w:tcW w:w="1804" w:type="dxa"/>
-          </w:tcPr>
-          <w:p>
-            <w:r>
-              <w:t>N/A</w:t>
-            </w:r>
-          </w:p>
-        </w:tc>
-      </w:tr>
-      <w:tr>
-        <w:tc>
-          <w:tcPr>
-            <w:tcW w:w="2122" w:type="dxa"/>
-          </w:tcPr>
-          <w:p>
-            <w:r>
-              <w:t>S123456789</w:t>
-            </w:r>
-          </w:p>
-          <w:p>
-            <w:r>
-              <w:t>+32132113213</w:t>
-            </w:r>
-          </w:p>
-          <w:p>
-            <w:r>
-              <w:t>Sender</w:t>
-            </w:r>
-            <w:r>
-              <w:t>Test</w:t>
-            </w:r>
-          </w:p>
-          <w:p/>
-        </w:tc>
-        <w:tc>
-          <w:tcPr>
-            <w:tcW w:w="1484" w:type="dxa"/>
-          </w:tcPr>
-          <w:p>
-            <w:r>
-              <w:t>Exception should be thrown saying text shouldn’t be empty</w:t>
-            </w:r>
-          </w:p>
-        </w:tc>
-        <w:tc>
-          <w:tcPr>
-            <w:tcW w:w="1803" w:type="dxa"/>
-          </w:tcPr>
-          <w:p>
-            <w:r>
-              <w:t xml:space="preserve">Exception </w:t>
-            </w:r>
-            <w:r>
-              <w:t>is t</w:t>
-            </w:r>
-            <w:r>
-              <w:t>hrown saying text shouldn’t be empty</w:t>
-            </w:r>
-          </w:p>
-        </w:tc>
-        <w:tc>
-          <w:tcPr>
-            <w:tcW w:w="1803" w:type="dxa"/>
-          </w:tcPr>
-          <w:p>
-            <w:r>
-              <w:t>Exception is thrown saying text cannot be empty</w:t>
-            </w:r>
-          </w:p>
-        </w:tc>
-        <w:tc>
-          <w:tcPr>
-            <w:tcW w:w="1804" w:type="dxa"/>
-          </w:tcPr>
-          <w:p>
-            <w:r>
-              <w:t>N/A</w:t>
-            </w:r>
-          </w:p>
-        </w:tc>
-      </w:tr>
-      <w:tr>
-        <w:tc>
-          <w:tcPr>
-            <w:tcW w:w="2122" w:type="dxa"/>
-          </w:tcPr>
-          <w:p>
-            <w:r>
-              <w:t>S123456789</w:t>
-            </w:r>
-          </w:p>
-          <w:p>
-            <w:r>
-              <w:t>+32132113213</w:t>
-            </w:r>
-          </w:p>
-          <w:p/>
-        </w:tc>
-        <w:tc>
-          <w:tcPr>
-            <w:tcW w:w="1484" w:type="dxa"/>
-          </w:tcPr>
-          <w:p>
-            <w:r>
-              <w:t>Fail</w:t>
-            </w:r>
-          </w:p>
-        </w:tc>
-        <w:tc>
-          <w:tcPr>
-            <w:tcW w:w="1803" w:type="dxa"/>
-          </w:tcPr>
-          <w:p>
-            <w:r>
-              <w:t>Fail</w:t>
-            </w:r>
-          </w:p>
-        </w:tc>
-        <w:tc>
-          <w:tcPr>
-            <w:tcW w:w="1803" w:type="dxa"/>
-          </w:tcPr>
-          <w:p>
-            <w:r>
-              <w:t>Fails due to no sender</w:t>
-            </w:r>
-          </w:p>
-        </w:tc>
-        <w:tc>
-          <w:tcPr>
-            <w:tcW w:w="1804" w:type="dxa"/>
-          </w:tcPr>
-          <w:p>
-            <w:r>
-              <w:t>N/A</w:t>
-            </w:r>
-          </w:p>
-        </w:tc>
-      </w:tr>
-      <w:tr>
-        <w:tc>
-          <w:tcPr>
-            <w:tcW w:w="2122" w:type="dxa"/>
-          </w:tcPr>
-          <w:p>
-            <w:r>
-              <w:lastRenderedPageBreak/>
-              <w:t>T</w:t>
-            </w:r>
-            <w:r>
-              <w:t>123456789</w:t>
-            </w:r>
-          </w:p>
-          <w:p>
-            <w:r>
-              <w:t xml:space="preserve">@SenderText TextTest </w:t>
-            </w:r>
-          </w:p>
-        </w:tc>
-        <w:tc>
-          <w:tcPr>
-            <w:tcW w:w="1484" w:type="dxa"/>
-          </w:tcPr>
-          <w:p>
-            <w:r>
-              <w:t>Pass</w:t>
-            </w:r>
-          </w:p>
-        </w:tc>
-        <w:tc>
-          <w:tcPr>
-            <w:tcW w:w="1803" w:type="dxa"/>
-          </w:tcPr>
-          <w:p>
-            <w:r>
-              <w:t>Pass</w:t>
-            </w:r>
-          </w:p>
-        </w:tc>
-        <w:tc>
-          <w:tcPr>
-            <w:tcW w:w="1803" w:type="dxa"/>
-          </w:tcPr>
-          <w:p>
-            <w:r>
-              <w:t>The header is added to the message list, with the body being displayed below</w:t>
-            </w:r>
-          </w:p>
-        </w:tc>
-        <w:tc>
-          <w:tcPr>
-            <w:tcW w:w="1804" w:type="dxa"/>
-          </w:tcPr>
-          <w:p>
-            <w:r>
-              <w:t>N/A</w:t>
-            </w:r>
-          </w:p>
-        </w:tc>
-      </w:tr>
-      <w:tr>
-        <w:tc>
-          <w:tcPr>
-            <w:tcW w:w="2122" w:type="dxa"/>
-          </w:tcPr>
-          <w:p>
-            <w:r>
-              <w:t>T</w:t>
-            </w:r>
-            <w:r>
-              <w:t>123456789</w:t>
-            </w:r>
-          </w:p>
-          <w:p>
-            <w:r>
-              <w:t>SenderText</w:t>
-            </w:r>
-          </w:p>
-          <w:p>
-            <w:r>
-              <w:t>TextTest</w:t>
-            </w:r>
-          </w:p>
-        </w:tc>
-        <w:tc>
-          <w:tcPr>
-            <w:tcW w:w="1484" w:type="dxa"/>
-          </w:tcPr>
-          <w:p>
-            <w:r>
-              <w:t>Fail</w:t>
-            </w:r>
-          </w:p>
-        </w:tc>
-        <w:tc>
-          <w:tcPr>
-            <w:tcW w:w="1803" w:type="dxa"/>
-          </w:tcPr>
-          <w:p>
-            <w:r>
-              <w:t>Fail</w:t>
-            </w:r>
-          </w:p>
-        </w:tc>
-        <w:tc>
-          <w:tcPr>
-            <w:tcW w:w="1803" w:type="dxa"/>
-          </w:tcPr>
-          <w:p>
-            <w:r>
-              <w:t>Exception Handle thrown saying that an ‘@’ must be present in sender</w:t>
-            </w:r>
-          </w:p>
-        </w:tc>
-        <w:tc>
-          <w:tcPr>
-            <w:tcW w:w="1804" w:type="dxa"/>
-          </w:tcPr>
-          <w:p>
-            <w:r>
-              <w:t>N/A</w:t>
-            </w:r>
-          </w:p>
-        </w:tc>
-      </w:tr>
-      <w:tr>
-        <w:tc>
-          <w:tcPr>
-            <w:tcW w:w="2122" w:type="dxa"/>
-          </w:tcPr>
-          <w:p>
-            <w:r>
-              <w:t>T</w:t>
-            </w:r>
-            <w:r>
-              <w:t>123456789</w:t>
-            </w:r>
-          </w:p>
-          <w:p>
-            <w:r>
-              <w:t>SenderText</w:t>
-            </w:r>
-          </w:p>
-          <w:p/>
           <w:p/>
         </w:tc>
         <w:tc>
@@ -3933,7 +4377,7 @@
 </file>
 
 <file path=customXml/itemProps1.xml><?xml version="1.0" encoding="utf-8"?>
-<ds:datastoreItem xmlns:ds="http://schemas.openxmlformats.org/officeDocument/2006/customXml" ds:itemID="{07388C83-F675-45DE-9733-D2F3AC60FBB4}">
+<ds:datastoreItem xmlns:ds="http://schemas.openxmlformats.org/officeDocument/2006/customXml" ds:itemID="{B631C8D6-FB80-46F2-9D3E-935B1F7C5FCA}">
   <ds:schemaRefs>
     <ds:schemaRef ds:uri="http://schemas.openxmlformats.org/officeDocument/2006/bibliography"/>
   </ds:schemaRefs>

</xml_diff>